<commit_message>
new 8 extra features
</commit_message>
<xml_diff>
--- a/8 extra features.docx
+++ b/8 extra features.docx
@@ -30,9 +30,173 @@
       </w:pPr>
       <w:r>
         <w:rPr>
+          <w:highlight w:val="yellow"/>
+          <w:lang w:val="en-US"/>
+        </w:rPr>
+        <w:t>Form regexes, valid requirements for inputting values</w:t>
+      </w:r>
+      <w:r>
+        <w:rPr>
+          <w:lang w:val="en-US"/>
+        </w:rPr>
+        <w:t xml:space="preserve">  </w:t>
+      </w:r>
+    </w:p>
+    <w:p>
+      <w:pPr>
+        <w:rPr>
+          <w:lang w:val="en-US"/>
+        </w:rPr>
+      </w:pPr>
+      <w:r>
+        <w:rPr>
+          <w:highlight w:val="yellow"/>
+          <w:lang w:val="en-US"/>
+        </w:rPr>
+        <w:t>Query statements in backend to prevent SQL injection attacks.</w:t>
+      </w:r>
+    </w:p>
+    <w:p>
+      <w:pPr>
+        <w:rPr>
+          <w:lang w:val="en-US"/>
+        </w:rPr>
+      </w:pPr>
+      <w:r>
+        <w:rPr>
+          <w:highlight w:val="yellow"/>
+          <w:lang w:val="en-US"/>
+        </w:rPr>
+        <w:t>Responsive page layout works well on small and large screen devices.</w:t>
+      </w:r>
+    </w:p>
+    <w:p>
+      <w:pPr>
+        <w:rPr>
+          <w:lang w:val="en-US"/>
+        </w:rPr>
+      </w:pPr>
+    </w:p>
+    <w:p>
+      <w:pPr>
+        <w:rPr>
+          <w:lang w:val="en-US"/>
+        </w:rPr>
+      </w:pPr>
+      <w:r>
+        <w:rPr>
+          <w:lang w:val="en-US"/>
+        </w:rPr>
+        <w:t>AJAX for number of available classes</w:t>
+      </w:r>
+      <w:r>
+        <w:rPr>
+          <w:lang w:val="en-US"/>
+        </w:rPr>
+        <w:br/>
+      </w:r>
+    </w:p>
+    <w:p>
+      <w:pPr>
+        <w:rPr>
+          <w:lang w:val="en-US"/>
+        </w:rPr>
+      </w:pPr>
+      <w:r>
+        <w:rPr>
+          <w:lang w:val="en-US"/>
+        </w:rPr>
+        <w:t xml:space="preserve">SEO </w:t>
+      </w:r>
+    </w:p>
+    <w:p>
+      <w:pPr>
+        <w:rPr>
+          <w:lang w:val="en-US"/>
+        </w:rPr>
+      </w:pPr>
+    </w:p>
+    <w:p>
+      <w:pPr>
+        <w:rPr>
+          <w:lang w:val="en-US"/>
+        </w:rPr>
+      </w:pPr>
+    </w:p>
+    <w:p>
+      <w:pPr>
+        <w:rPr>
+          <w:lang w:val="en-US"/>
+        </w:rPr>
+      </w:pPr>
+    </w:p>
+    <w:p>
+      <w:pPr>
+        <w:rPr>
+          <w:lang w:val="en-US"/>
+        </w:rPr>
+      </w:pPr>
+      <w:r>
+        <w:rPr>
+          <w:lang w:val="en-US"/>
+        </w:rPr>
+        <w:t>VALID</w:t>
+      </w:r>
+    </w:p>
+    <w:p>
+      <w:pPr>
+        <w:rPr>
+          <w:lang w:val="en-US"/>
+        </w:rPr>
+      </w:pPr>
+      <w:r>
+        <w:rPr>
           <w:highlight w:val="red"/>
           <w:lang w:val="en-US"/>
         </w:rPr>
+        <w:t>Managing number of registered members in classes</w:t>
+      </w:r>
+      <w:r>
+        <w:rPr>
+          <w:lang w:val="en-US"/>
+        </w:rPr>
+        <w:t xml:space="preserve"> </w:t>
+      </w:r>
+    </w:p>
+    <w:p>
+      <w:pPr>
+        <w:rPr>
+          <w:lang w:val="en-US"/>
+        </w:rPr>
+      </w:pPr>
+      <w:r>
+        <w:rPr>
+          <w:highlight w:val="red"/>
+          <w:lang w:val="en-US"/>
+        </w:rPr>
+        <w:t xml:space="preserve">Location of the gym available on the homepage using google maps </w:t>
+      </w:r>
+      <w:proofErr w:type="gramStart"/>
+      <w:r>
+        <w:rPr>
+          <w:highlight w:val="red"/>
+          <w:lang w:val="en-US"/>
+        </w:rPr>
+        <w:t>API</w:t>
+      </w:r>
+      <w:proofErr w:type="gramEnd"/>
+    </w:p>
+    <w:p>
+      <w:pPr>
+        <w:rPr>
+          <w:lang w:val="en-US"/>
+        </w:rPr>
+      </w:pPr>
+      <w:r>
+        <w:rPr>
+          <w:highlight w:val="red"/>
+          <w:lang w:val="en-US"/>
+        </w:rPr>
         <w:t>Image gallery</w:t>
       </w:r>
     </w:p>
@@ -44,135 +208,121 @@
       </w:pPr>
       <w:r>
         <w:rPr>
-          <w:highlight w:val="red"/>
-          <w:lang w:val="en-US"/>
-        </w:rPr>
-        <w:t>Form regexes, valid requirements for inputting values</w:t>
-      </w:r>
-      <w:r>
-        <w:rPr>
-          <w:lang w:val="en-US"/>
-        </w:rPr>
-        <w:t xml:space="preserve">  </w:t>
-      </w:r>
-    </w:p>
-    <w:p>
-      <w:pPr>
-        <w:rPr>
-          <w:lang w:val="en-US"/>
-        </w:rPr>
-      </w:pPr>
-      <w:r>
-        <w:rPr>
-          <w:highlight w:val="red"/>
-          <w:lang w:val="en-US"/>
-        </w:rPr>
-        <w:t>Query statements in backend to prevent SQL injection attacks.</w:t>
-      </w:r>
-    </w:p>
-    <w:p>
-      <w:pPr>
-        <w:rPr>
-          <w:lang w:val="en-US"/>
-        </w:rPr>
-      </w:pPr>
-      <w:r>
-        <w:rPr>
-          <w:highlight w:val="red"/>
-          <w:lang w:val="en-US"/>
-        </w:rPr>
-        <w:t>Managing number of registered members in classes</w:t>
-      </w:r>
-      <w:r>
-        <w:rPr>
-          <w:lang w:val="en-US"/>
-        </w:rPr>
-        <w:t xml:space="preserve"> </w:t>
-      </w:r>
-    </w:p>
-    <w:p>
-      <w:pPr>
-        <w:rPr>
-          <w:lang w:val="en-US"/>
-        </w:rPr>
-      </w:pPr>
-      <w:r>
-        <w:rPr>
-          <w:highlight w:val="red"/>
-          <w:lang w:val="en-US"/>
-        </w:rPr>
-        <w:t>Responsive page layout works well on small and large screen devices.</w:t>
-      </w:r>
-    </w:p>
-    <w:p>
-      <w:pPr>
-        <w:rPr>
-          <w:lang w:val="en-US"/>
-        </w:rPr>
-      </w:pPr>
-    </w:p>
-    <w:p>
-      <w:pPr>
-        <w:rPr>
-          <w:color w:val="FF0000"/>
-          <w:lang w:val="en-US"/>
-        </w:rPr>
-      </w:pPr>
-      <w:r>
-        <w:rPr>
-          <w:color w:val="FF0000"/>
-          <w:lang w:val="en-US"/>
-        </w:rPr>
-        <w:t xml:space="preserve">Location of the gym available on the homepage using google maps </w:t>
+          <w:lang w:val="en-US"/>
+        </w:rPr>
+        <w:t xml:space="preserve">Admin account to delete and manage users. </w:t>
+      </w:r>
+    </w:p>
+    <w:p>
+      <w:pPr>
+        <w:rPr>
+          <w:lang w:val="en-US"/>
+        </w:rPr>
+      </w:pPr>
+      <w:proofErr w:type="spellStart"/>
+      <w:r>
+        <w:rPr>
+          <w:lang w:val="en-US"/>
+        </w:rPr>
+        <w:t>Mvc</w:t>
+      </w:r>
+      <w:proofErr w:type="spellEnd"/>
+    </w:p>
+    <w:p>
+      <w:pPr>
+        <w:rPr>
+          <w:lang w:val="en-US"/>
+        </w:rPr>
+      </w:pPr>
+      <w:r>
+        <w:rPr>
+          <w:lang w:val="en-US"/>
+        </w:rPr>
+        <w:t xml:space="preserve">Ajax </w:t>
+      </w:r>
+      <w:r>
+        <w:rPr>
+          <w:lang w:val="en-US"/>
+        </w:rPr>
+        <w:t>for number of classes</w:t>
+      </w:r>
+    </w:p>
+    <w:p>
+      <w:pPr>
+        <w:rPr>
+          <w:lang w:val="en-US"/>
+        </w:rPr>
+      </w:pPr>
+      <w:r>
+        <w:rPr>
+          <w:lang w:val="en-US"/>
+        </w:rPr>
+        <w:t xml:space="preserve">Search </w:t>
       </w:r>
       <w:proofErr w:type="gramStart"/>
       <w:r>
         <w:rPr>
-          <w:color w:val="FF0000"/>
-          <w:lang w:val="en-US"/>
-        </w:rPr>
-        <w:t>API</w:t>
+          <w:lang w:val="en-US"/>
+        </w:rPr>
+        <w:t>in</w:t>
       </w:r>
       <w:proofErr w:type="gramEnd"/>
-    </w:p>
-    <w:p>
-      <w:pPr>
-        <w:rPr>
-          <w:lang w:val="en-US"/>
-        </w:rPr>
-      </w:pPr>
-      <w:r>
-        <w:rPr>
-          <w:lang w:val="en-US"/>
-        </w:rPr>
-        <w:br/>
-      </w:r>
-    </w:p>
-    <w:p>
-      <w:pPr>
-        <w:rPr>
-          <w:lang w:val="en-US"/>
-        </w:rPr>
-      </w:pPr>
-      <w:r>
-        <w:rPr>
-          <w:lang w:val="en-US"/>
-        </w:rPr>
-        <w:t xml:space="preserve">SEO </w:t>
-      </w:r>
-    </w:p>
-    <w:p>
-      <w:pPr>
-        <w:rPr>
-          <w:lang w:val="en-US"/>
-        </w:rPr>
-      </w:pPr>
-      <w:r>
-        <w:rPr>
-          <w:lang w:val="en-US"/>
-        </w:rPr>
-        <w:t xml:space="preserve">Admin account to delete and manage users. </w:t>
-      </w:r>
+      <w:r>
+        <w:rPr>
+          <w:lang w:val="en-US"/>
+        </w:rPr>
+        <w:t xml:space="preserve"> the website for elements</w:t>
+      </w:r>
+    </w:p>
+    <w:p>
+      <w:pPr>
+        <w:rPr>
+          <w:lang w:val="en-US"/>
+        </w:rPr>
+      </w:pPr>
+      <w:r>
+        <w:rPr>
+          <w:lang w:val="en-US"/>
+        </w:rPr>
+        <w:t xml:space="preserve">Subscription emails giving emails to the </w:t>
+      </w:r>
+      <w:proofErr w:type="spellStart"/>
+      <w:proofErr w:type="gramStart"/>
+      <w:r>
+        <w:rPr>
+          <w:lang w:val="en-US"/>
+        </w:rPr>
+        <w:t>adress</w:t>
+      </w:r>
+      <w:proofErr w:type="spellEnd"/>
+      <w:proofErr w:type="gramEnd"/>
+    </w:p>
+    <w:p>
+      <w:pPr>
+        <w:rPr>
+          <w:lang w:val="en-US"/>
+        </w:rPr>
+      </w:pPr>
+      <w:r>
+        <w:rPr>
+          <w:lang w:val="en-US"/>
+        </w:rPr>
+        <w:t xml:space="preserve">Blog with comments inserting. </w:t>
+      </w:r>
+    </w:p>
+    <w:p>
+      <w:pPr>
+        <w:rPr>
+          <w:lang w:val="en-US"/>
+        </w:rPr>
+      </w:pPr>
+    </w:p>
+    <w:p>
+      <w:pPr>
+        <w:rPr>
+          <w:lang w:val="en-US"/>
+        </w:rPr>
+      </w:pPr>
     </w:p>
     <w:p>
       <w:pPr>

</xml_diff>

<commit_message>
new admin login with ajax
new pages to make admin login, admin dashboard, and delete accounts ajax script
</commit_message>
<xml_diff>
--- a/8 extra features.docx
+++ b/8 extra features.docx
@@ -219,6 +219,130 @@
           <w:lang w:val="en-US"/>
         </w:rPr>
       </w:pPr>
+      <w:r>
+        <w:rPr>
+          <w:lang w:val="en-US"/>
+        </w:rPr>
+        <w:t>Ajax for number of users in admin page</w:t>
+      </w:r>
+    </w:p>
+    <w:p>
+      <w:pPr>
+        <w:rPr>
+          <w:lang w:val="en-US"/>
+        </w:rPr>
+      </w:pPr>
+      <w:r>
+        <w:rPr>
+          <w:lang w:val="en-US"/>
+        </w:rPr>
+        <w:t>SEO</w:t>
+      </w:r>
+    </w:p>
+    <w:p>
+      <w:pPr>
+        <w:rPr>
+          <w:lang w:val="en-US"/>
+        </w:rPr>
+      </w:pPr>
+    </w:p>
+    <w:p>
+      <w:pPr>
+        <w:rPr>
+          <w:lang w:val="en-US"/>
+        </w:rPr>
+      </w:pPr>
+      <w:r>
+        <w:rPr>
+          <w:lang w:val="en-US"/>
+        </w:rPr>
+        <w:t xml:space="preserve">Blog with comments inserting. </w:t>
+      </w:r>
+    </w:p>
+    <w:p>
+      <w:pPr>
+        <w:rPr>
+          <w:lang w:val="en-US"/>
+        </w:rPr>
+      </w:pPr>
+      <w:r>
+        <w:rPr>
+          <w:lang w:val="en-US"/>
+        </w:rPr>
+        <w:t xml:space="preserve">Assignments code to make one more </w:t>
+      </w:r>
+      <w:proofErr w:type="gramStart"/>
+      <w:r>
+        <w:rPr>
+          <w:lang w:val="en-US"/>
+        </w:rPr>
+        <w:t>feature</w:t>
+      </w:r>
+      <w:proofErr w:type="gramEnd"/>
+      <w:r>
+        <w:rPr>
+          <w:lang w:val="en-US"/>
+        </w:rPr>
+        <w:t xml:space="preserve"> </w:t>
+      </w:r>
+    </w:p>
+    <w:p>
+      <w:pPr>
+        <w:rPr>
+          <w:lang w:val="en-US"/>
+        </w:rPr>
+      </w:pPr>
+      <w:r>
+        <w:rPr>
+          <w:lang w:val="en-US"/>
+        </w:rPr>
+        <w:t xml:space="preserve">Search </w:t>
+      </w:r>
+      <w:r>
+        <w:rPr>
+          <w:lang w:val="en-US"/>
+        </w:rPr>
+        <w:t>on</w:t>
+      </w:r>
+      <w:r>
+        <w:rPr>
+          <w:lang w:val="en-US"/>
+        </w:rPr>
+        <w:t xml:space="preserve"> the website for elements</w:t>
+      </w:r>
+    </w:p>
+    <w:p>
+      <w:pPr>
+        <w:rPr>
+          <w:lang w:val="en-US"/>
+        </w:rPr>
+      </w:pPr>
+    </w:p>
+    <w:p>
+      <w:pPr>
+        <w:rPr>
+          <w:lang w:val="en-US"/>
+        </w:rPr>
+      </w:pPr>
+      <w:r>
+        <w:rPr>
+          <w:lang w:val="en-US"/>
+        </w:rPr>
+        <w:t xml:space="preserve">Subscription emails giving emails to the </w:t>
+      </w:r>
+      <w:r>
+        <w:rPr>
+          <w:lang w:val="en-US"/>
+        </w:rPr>
+        <w:t>address.</w:t>
+      </w:r>
+    </w:p>
+    <w:p>
+      <w:pPr>
+        <w:rPr>
+          <w:lang w:val="en-US"/>
+        </w:rPr>
+      </w:pPr>
       <w:proofErr w:type="spellStart"/>
       <w:r>
         <w:rPr>
@@ -234,81 +358,6 @@
           <w:lang w:val="en-US"/>
         </w:rPr>
       </w:pPr>
-      <w:r>
-        <w:rPr>
-          <w:lang w:val="en-US"/>
-        </w:rPr>
-        <w:t xml:space="preserve">Ajax </w:t>
-      </w:r>
-      <w:r>
-        <w:rPr>
-          <w:lang w:val="en-US"/>
-        </w:rPr>
-        <w:t>for number of classes</w:t>
-      </w:r>
-    </w:p>
-    <w:p>
-      <w:pPr>
-        <w:rPr>
-          <w:lang w:val="en-US"/>
-        </w:rPr>
-      </w:pPr>
-      <w:r>
-        <w:rPr>
-          <w:lang w:val="en-US"/>
-        </w:rPr>
-        <w:t xml:space="preserve">Search </w:t>
-      </w:r>
-      <w:proofErr w:type="gramStart"/>
-      <w:r>
-        <w:rPr>
-          <w:lang w:val="en-US"/>
-        </w:rPr>
-        <w:t>in</w:t>
-      </w:r>
-      <w:proofErr w:type="gramEnd"/>
-      <w:r>
-        <w:rPr>
-          <w:lang w:val="en-US"/>
-        </w:rPr>
-        <w:t xml:space="preserve"> the website for elements</w:t>
-      </w:r>
-    </w:p>
-    <w:p>
-      <w:pPr>
-        <w:rPr>
-          <w:lang w:val="en-US"/>
-        </w:rPr>
-      </w:pPr>
-      <w:r>
-        <w:rPr>
-          <w:lang w:val="en-US"/>
-        </w:rPr>
-        <w:t xml:space="preserve">Subscription emails giving emails to the </w:t>
-      </w:r>
-      <w:proofErr w:type="spellStart"/>
-      <w:proofErr w:type="gramStart"/>
-      <w:r>
-        <w:rPr>
-          <w:lang w:val="en-US"/>
-        </w:rPr>
-        <w:t>adress</w:t>
-      </w:r>
-      <w:proofErr w:type="spellEnd"/>
-      <w:proofErr w:type="gramEnd"/>
-    </w:p>
-    <w:p>
-      <w:pPr>
-        <w:rPr>
-          <w:lang w:val="en-US"/>
-        </w:rPr>
-      </w:pPr>
-      <w:r>
-        <w:rPr>
-          <w:lang w:val="en-US"/>
-        </w:rPr>
-        <w:t xml:space="preserve">Blog with comments inserting. </w:t>
-      </w:r>
     </w:p>
     <w:p>
       <w:pPr>

</xml_diff>